<commit_message>
Updating repo with last changes
</commit_message>
<xml_diff>
--- a/Final Assigment Data Analysis Finance/Project Report - Data Analytics for Finance, Camilo Toro.docx
+++ b/Final Assigment Data Analysis Finance/Project Report - Data Analytics for Finance, Camilo Toro.docx
@@ -5,17 +5,27 @@
     <w:p>
       <w:pPr>
         <w:pStyle w:val="Title"/>
-      </w:pPr>
-      <w:r>
+        <w:rPr>
+          <w:lang w:val="en-GB"/>
+        </w:rPr>
+      </w:pPr>
+      <w:r>
+        <w:rPr>
+          <w:lang w:val="en-GB"/>
+        </w:rPr>
         <w:t>Project</w:t>
       </w:r>
       <w:r>
         <w:rPr>
           <w:spacing w:val="-6"/>
-        </w:rPr>
-        <w:t xml:space="preserve"> </w:t>
-      </w:r>
-      <w:r>
+          <w:lang w:val="en-GB"/>
+        </w:rPr>
+        <w:t xml:space="preserve"> </w:t>
+      </w:r>
+      <w:r>
+        <w:rPr>
+          <w:lang w:val="en-GB"/>
+        </w:rPr>
         <w:t>Report</w:t>
       </w:r>
     </w:p>
@@ -23,17 +33,27 @@
       <w:pPr>
         <w:pStyle w:val="Heading1"/>
         <w:spacing w:before="449"/>
-      </w:pPr>
-      <w:r>
+        <w:rPr>
+          <w:lang w:val="en-GB"/>
+        </w:rPr>
+      </w:pPr>
+      <w:r>
+        <w:rPr>
+          <w:lang w:val="en-GB"/>
+        </w:rPr>
         <w:t>GitHub</w:t>
       </w:r>
       <w:r>
         <w:rPr>
           <w:spacing w:val="-5"/>
-        </w:rPr>
-        <w:t xml:space="preserve"> </w:t>
-      </w:r>
-      <w:r>
+          <w:lang w:val="en-GB"/>
+        </w:rPr>
+        <w:t xml:space="preserve"> </w:t>
+      </w:r>
+      <w:r>
+        <w:rPr>
+          <w:lang w:val="en-GB"/>
+        </w:rPr>
         <w:t>URL</w:t>
       </w:r>
     </w:p>
@@ -42,26 +62,48 @@
         <w:pStyle w:val="BodyText"/>
         <w:spacing w:before="176"/>
         <w:ind w:left="100"/>
-      </w:pPr>
-      <w:r>
-        <w:t>(insert</w:t>
-      </w:r>
+        <w:rPr>
+          <w:lang w:val="en-GB"/>
+        </w:rPr>
+      </w:pPr>
+      <w:r>
+        <w:rPr>
+          <w:lang w:val="en-GB"/>
+        </w:rPr>
+        <w:t>(</w:t>
+      </w:r>
+      <w:proofErr w:type="gramStart"/>
+      <w:r>
+        <w:rPr>
+          <w:lang w:val="en-GB"/>
+        </w:rPr>
+        <w:t>insert</w:t>
+      </w:r>
+      <w:proofErr w:type="gramEnd"/>
       <w:r>
         <w:rPr>
           <w:spacing w:val="-5"/>
-        </w:rPr>
-        <w:t xml:space="preserve"> </w:t>
-      </w:r>
-      <w:r>
+          <w:lang w:val="en-GB"/>
+        </w:rPr>
+        <w:t xml:space="preserve"> </w:t>
+      </w:r>
+      <w:r>
+        <w:rPr>
+          <w:lang w:val="en-GB"/>
+        </w:rPr>
         <w:t>URL</w:t>
       </w:r>
       <w:r>
         <w:rPr>
           <w:spacing w:val="-13"/>
-        </w:rPr>
-        <w:t xml:space="preserve"> </w:t>
-      </w:r>
-      <w:r>
+          <w:lang w:val="en-GB"/>
+        </w:rPr>
+        <w:t xml:space="preserve"> </w:t>
+      </w:r>
+      <w:r>
+        <w:rPr>
+          <w:lang w:val="en-GB"/>
+        </w:rPr>
         <w:t>here)</w:t>
       </w:r>
     </w:p>
@@ -70,6 +112,7 @@
         <w:pStyle w:val="BodyText"/>
         <w:rPr>
           <w:sz w:val="24"/>
+          <w:lang w:val="en-GB"/>
         </w:rPr>
       </w:pPr>
     </w:p>
@@ -79,14 +122,21 @@
         <w:spacing w:before="10"/>
         <w:rPr>
           <w:sz w:val="35"/>
+          <w:lang w:val="en-GB"/>
         </w:rPr>
       </w:pPr>
     </w:p>
     <w:p>
       <w:pPr>
         <w:pStyle w:val="Heading1"/>
-      </w:pPr>
-      <w:r>
+        <w:rPr>
+          <w:lang w:val="en-GB"/>
+        </w:rPr>
+      </w:pPr>
+      <w:r>
+        <w:rPr>
+          <w:lang w:val="en-GB"/>
+        </w:rPr>
         <w:t>Abstract</w:t>
       </w:r>
     </w:p>
@@ -95,71 +145,105 @@
         <w:pStyle w:val="BodyText"/>
         <w:spacing w:before="175"/>
         <w:ind w:left="100"/>
-      </w:pPr>
-      <w:r>
+        <w:rPr>
+          <w:lang w:val="en-GB"/>
+        </w:rPr>
+      </w:pPr>
+      <w:r>
+        <w:rPr>
+          <w:lang w:val="en-GB"/>
+        </w:rPr>
         <w:t>(Short</w:t>
       </w:r>
       <w:r>
         <w:rPr>
           <w:spacing w:val="-6"/>
-        </w:rPr>
-        <w:t xml:space="preserve"> </w:t>
-      </w:r>
-      <w:r>
+          <w:lang w:val="en-GB"/>
+        </w:rPr>
+        <w:t xml:space="preserve"> </w:t>
+      </w:r>
+      <w:r>
+        <w:rPr>
+          <w:lang w:val="en-GB"/>
+        </w:rPr>
         <w:t>overview</w:t>
       </w:r>
       <w:r>
         <w:rPr>
           <w:spacing w:val="-5"/>
-        </w:rPr>
-        <w:t xml:space="preserve"> </w:t>
-      </w:r>
-      <w:r>
+          <w:lang w:val="en-GB"/>
+        </w:rPr>
+        <w:t xml:space="preserve"> </w:t>
+      </w:r>
+      <w:r>
+        <w:rPr>
+          <w:lang w:val="en-GB"/>
+        </w:rPr>
         <w:t>of</w:t>
       </w:r>
       <w:r>
         <w:rPr>
           <w:spacing w:val="-6"/>
-        </w:rPr>
-        <w:t xml:space="preserve"> </w:t>
-      </w:r>
-      <w:r>
+          <w:lang w:val="en-GB"/>
+        </w:rPr>
+        <w:t xml:space="preserve"> </w:t>
+      </w:r>
+      <w:r>
+        <w:rPr>
+          <w:lang w:val="en-GB"/>
+        </w:rPr>
         <w:t>the</w:t>
       </w:r>
       <w:r>
         <w:rPr>
           <w:spacing w:val="-5"/>
-        </w:rPr>
-        <w:t xml:space="preserve"> </w:t>
-      </w:r>
-      <w:r>
+          <w:lang w:val="en-GB"/>
+        </w:rPr>
+        <w:t xml:space="preserve"> </w:t>
+      </w:r>
+      <w:r>
+        <w:rPr>
+          <w:lang w:val="en-GB"/>
+        </w:rPr>
         <w:t>entire</w:t>
       </w:r>
       <w:r>
         <w:rPr>
           <w:spacing w:val="-5"/>
-        </w:rPr>
-        <w:t xml:space="preserve"> </w:t>
-      </w:r>
-      <w:r>
+          <w:lang w:val="en-GB"/>
+        </w:rPr>
+        <w:t xml:space="preserve"> </w:t>
+      </w:r>
+      <w:r>
+        <w:rPr>
+          <w:lang w:val="en-GB"/>
+        </w:rPr>
         <w:t>project</w:t>
       </w:r>
       <w:r>
         <w:rPr>
           <w:spacing w:val="-6"/>
-        </w:rPr>
-        <w:t xml:space="preserve"> </w:t>
-      </w:r>
-      <w:r>
+          <w:lang w:val="en-GB"/>
+        </w:rPr>
+        <w:t xml:space="preserve"> </w:t>
+      </w:r>
+      <w:r>
+        <w:rPr>
+          <w:lang w:val="en-GB"/>
+        </w:rPr>
         <w:t>and</w:t>
       </w:r>
       <w:r>
         <w:rPr>
           <w:spacing w:val="-5"/>
-        </w:rPr>
-        <w:t xml:space="preserve"> </w:t>
-      </w:r>
-      <w:r>
+          <w:lang w:val="en-GB"/>
+        </w:rPr>
+        <w:t xml:space="preserve"> </w:t>
+      </w:r>
+      <w:r>
+        <w:rPr>
+          <w:lang w:val="en-GB"/>
+        </w:rPr>
         <w:t>features)</w:t>
       </w:r>
     </w:p>
@@ -168,6 +252,7 @@
         <w:pStyle w:val="BodyText"/>
         <w:rPr>
           <w:sz w:val="24"/>
+          <w:lang w:val="en-GB"/>
         </w:rPr>
       </w:pPr>
     </w:p>
@@ -177,6 +262,7 @@
         <w:spacing w:before="10"/>
         <w:rPr>
           <w:sz w:val="35"/>
+          <w:lang w:val="en-GB"/>
         </w:rPr>
       </w:pPr>
     </w:p>
@@ -184,8 +270,14 @@
       <w:pPr>
         <w:pStyle w:val="Heading1"/>
         <w:spacing w:before="1"/>
-      </w:pPr>
-      <w:r>
+        <w:rPr>
+          <w:lang w:val="en-GB"/>
+        </w:rPr>
+      </w:pPr>
+      <w:r>
+        <w:rPr>
+          <w:lang w:val="en-GB"/>
+        </w:rPr>
         <w:t>Introduction</w:t>
       </w:r>
     </w:p>
@@ -194,71 +286,105 @@
         <w:pStyle w:val="BodyText"/>
         <w:spacing w:before="175"/>
         <w:ind w:left="100"/>
-      </w:pPr>
-      <w:r>
+        <w:rPr>
+          <w:lang w:val="en-GB"/>
+        </w:rPr>
+      </w:pPr>
+      <w:r>
+        <w:rPr>
+          <w:lang w:val="en-GB"/>
+        </w:rPr>
         <w:t>(Explain</w:t>
       </w:r>
       <w:r>
         <w:rPr>
           <w:spacing w:val="-5"/>
-        </w:rPr>
-        <w:t xml:space="preserve"> </w:t>
-      </w:r>
-      <w:r>
+          <w:lang w:val="en-GB"/>
+        </w:rPr>
+        <w:t xml:space="preserve"> </w:t>
+      </w:r>
+      <w:r>
+        <w:rPr>
+          <w:lang w:val="en-GB"/>
+        </w:rPr>
         <w:t>why</w:t>
       </w:r>
       <w:r>
         <w:rPr>
           <w:spacing w:val="-5"/>
-        </w:rPr>
-        <w:t xml:space="preserve"> </w:t>
-      </w:r>
-      <w:r>
+          <w:lang w:val="en-GB"/>
+        </w:rPr>
+        <w:t xml:space="preserve"> </w:t>
+      </w:r>
+      <w:r>
+        <w:rPr>
+          <w:lang w:val="en-GB"/>
+        </w:rPr>
         <w:t>you</w:t>
       </w:r>
       <w:r>
         <w:rPr>
           <w:spacing w:val="-4"/>
-        </w:rPr>
-        <w:t xml:space="preserve"> </w:t>
-      </w:r>
-      <w:r>
+          <w:lang w:val="en-GB"/>
+        </w:rPr>
+        <w:t xml:space="preserve"> </w:t>
+      </w:r>
+      <w:r>
+        <w:rPr>
+          <w:lang w:val="en-GB"/>
+        </w:rPr>
         <w:t>chose</w:t>
       </w:r>
       <w:r>
         <w:rPr>
           <w:spacing w:val="-5"/>
-        </w:rPr>
-        <w:t xml:space="preserve"> </w:t>
-      </w:r>
-      <w:r>
+          <w:lang w:val="en-GB"/>
+        </w:rPr>
+        <w:t xml:space="preserve"> </w:t>
+      </w:r>
+      <w:r>
+        <w:rPr>
+          <w:lang w:val="en-GB"/>
+        </w:rPr>
         <w:t>this</w:t>
       </w:r>
       <w:r>
         <w:rPr>
           <w:spacing w:val="-5"/>
-        </w:rPr>
-        <w:t xml:space="preserve"> </w:t>
-      </w:r>
-      <w:r>
+          <w:lang w:val="en-GB"/>
+        </w:rPr>
+        <w:t xml:space="preserve"> </w:t>
+      </w:r>
+      <w:r>
+        <w:rPr>
+          <w:lang w:val="en-GB"/>
+        </w:rPr>
         <w:t>project</w:t>
       </w:r>
       <w:r>
         <w:rPr>
           <w:spacing w:val="-4"/>
-        </w:rPr>
-        <w:t xml:space="preserve"> </w:t>
-      </w:r>
-      <w:r>
+          <w:lang w:val="en-GB"/>
+        </w:rPr>
+        <w:t xml:space="preserve"> </w:t>
+      </w:r>
+      <w:r>
+        <w:rPr>
+          <w:lang w:val="en-GB"/>
+        </w:rPr>
         <w:t>use</w:t>
       </w:r>
       <w:r>
         <w:rPr>
           <w:spacing w:val="-5"/>
-        </w:rPr>
-        <w:t xml:space="preserve"> </w:t>
-      </w:r>
-      <w:r>
+          <w:lang w:val="en-GB"/>
+        </w:rPr>
+        <w:t xml:space="preserve"> </w:t>
+      </w:r>
+      <w:r>
+        <w:rPr>
+          <w:lang w:val="en-GB"/>
+        </w:rPr>
         <w:t>case)</w:t>
       </w:r>
     </w:p>
@@ -278,19 +404,7 @@
         <w:rPr>
           <w:lang w:val="en-GB"/>
         </w:rPr>
-        <w:t xml:space="preserve">Introduction: Start with an opening paragraph that introduces the topic of your analysis and provides some context for your readers. This should include a brief overview of the dataset you're </w:t>
-      </w:r>
-      <w:r>
-        <w:rPr>
-          <w:lang w:val="en-GB"/>
-        </w:rPr>
-        <w:t>analysing</w:t>
-      </w:r>
-      <w:r>
-        <w:rPr>
-          <w:lang w:val="en-GB"/>
-        </w:rPr>
-        <w:t xml:space="preserve"> and the questions you're trying to answer. Be sure to clearly state your research question and hypothesis.</w:t>
+        <w:t>Introduction: Start with an opening paragraph that introduces the topic of your analysis and provides some context for your readers. This should include a brief overview of the dataset you're analysing and the questions you're trying to answer. Be sure to clearly state your research question and hypothesis.</w:t>
       </w:r>
     </w:p>
     <w:p>
@@ -299,41 +413,119 @@
         <w:spacing w:before="175"/>
         <w:ind w:left="100"/>
         <w:rPr>
-          <w:lang w:val="en-GB"/>
-        </w:rPr>
-      </w:pPr>
-      <w:r>
-        <w:rPr>
-          <w:rFonts w:ascii="Segoe UI" w:hAnsi="Segoe UI" w:cs="Segoe UI"/>
-          <w:color w:val="374151"/>
-          <w:shd w:val="clear" w:color="auto" w:fill="F7F7F8"/>
-        </w:rPr>
-        <w:t>As businesses increasingly rely on data to make informed decisions, data analytics has emerged as a crucial tool for finance professionals. This written assignment will explore the role of data analytics in finance, including the use of various analytical methods and tools to support financial decision-making. Through the analysis of real-world financial data, we will examine the insights that can be gained from data analytics and the implications for financial strategy. This report will provide a comprehensive overview of data analytics for finance, outlining the key concepts and techniques used in this field.</w:t>
-      </w:r>
-    </w:p>
-    <w:p>
-      <w:pPr>
-        <w:pStyle w:val="BodyText"/>
-        <w:rPr>
-          <w:sz w:val="24"/>
-        </w:rPr>
-      </w:pPr>
-    </w:p>
-    <w:p>
-      <w:pPr>
-        <w:pStyle w:val="BodyText"/>
-        <w:spacing w:before="10"/>
-        <w:rPr>
-          <w:sz w:val="35"/>
-        </w:rPr>
-      </w:pPr>
-    </w:p>
-    <w:p>
-      <w:pPr>
-        <w:pStyle w:val="Heading1"/>
-      </w:pPr>
-      <w:r>
-        <w:t>Dataset</w:t>
+          <w:rFonts w:ascii="Segoe UI" w:hAnsi="Segoe UI" w:cs="Segoe UI"/>
+          <w:color w:val="374151"/>
+          <w:shd w:val="clear" w:color="auto" w:fill="F7F7F8"/>
+          <w:lang w:val="en-GB"/>
+        </w:rPr>
+      </w:pPr>
+      <w:r>
+        <w:rPr>
+          <w:rFonts w:ascii="Segoe UI" w:hAnsi="Segoe UI" w:cs="Segoe UI"/>
+          <w:color w:val="374151"/>
+          <w:shd w:val="clear" w:color="auto" w:fill="F7F7F8"/>
+          <w:lang w:val="en-GB"/>
+        </w:rPr>
+        <w:t>The global property market is very unstable nowadays due to multiple external factors, a</w:t>
+      </w:r>
+      <w:r>
+        <w:rPr>
+          <w:rFonts w:ascii="Segoe UI" w:hAnsi="Segoe UI" w:cs="Segoe UI"/>
+          <w:color w:val="374151"/>
+          <w:shd w:val="clear" w:color="auto" w:fill="F7F7F8"/>
+          <w:lang w:val="en-GB"/>
+        </w:rPr>
+        <w:t xml:space="preserve">s businesses </w:t>
+      </w:r>
+      <w:r>
+        <w:rPr>
+          <w:rFonts w:ascii="Segoe UI" w:hAnsi="Segoe UI" w:cs="Segoe UI"/>
+          <w:color w:val="374151"/>
+          <w:shd w:val="clear" w:color="auto" w:fill="F7F7F8"/>
+          <w:lang w:val="en-GB"/>
+        </w:rPr>
+        <w:t xml:space="preserve">and people </w:t>
+      </w:r>
+      <w:r>
+        <w:rPr>
+          <w:rFonts w:ascii="Segoe UI" w:hAnsi="Segoe UI" w:cs="Segoe UI"/>
+          <w:color w:val="374151"/>
+          <w:shd w:val="clear" w:color="auto" w:fill="F7F7F8"/>
+          <w:lang w:val="en-GB"/>
+        </w:rPr>
+        <w:t xml:space="preserve">increasingly rely on data to make informed decisions, </w:t>
+      </w:r>
+      <w:r>
+        <w:rPr>
+          <w:rFonts w:ascii="Segoe UI" w:hAnsi="Segoe UI" w:cs="Segoe UI"/>
+          <w:color w:val="374151"/>
+          <w:shd w:val="clear" w:color="auto" w:fill="F7F7F8"/>
+          <w:lang w:val="en-GB"/>
+        </w:rPr>
+        <w:t xml:space="preserve">using </w:t>
+      </w:r>
+      <w:r>
+        <w:rPr>
+          <w:rFonts w:ascii="Segoe UI" w:hAnsi="Segoe UI" w:cs="Segoe UI"/>
+          <w:color w:val="374151"/>
+          <w:shd w:val="clear" w:color="auto" w:fill="F7F7F8"/>
+          <w:lang w:val="en-GB"/>
+        </w:rPr>
+        <w:t xml:space="preserve">data analytics </w:t>
+      </w:r>
+      <w:r>
+        <w:rPr>
+          <w:rFonts w:ascii="Segoe UI" w:hAnsi="Segoe UI" w:cs="Segoe UI"/>
+          <w:color w:val="374151"/>
+          <w:shd w:val="clear" w:color="auto" w:fill="F7F7F8"/>
+          <w:lang w:val="en-GB"/>
+        </w:rPr>
+        <w:t xml:space="preserve">can be a </w:t>
+      </w:r>
+      <w:r>
+        <w:rPr>
+          <w:rFonts w:ascii="Segoe UI" w:hAnsi="Segoe UI" w:cs="Segoe UI"/>
+          <w:color w:val="374151"/>
+          <w:shd w:val="clear" w:color="auto" w:fill="F7F7F8"/>
+          <w:lang w:val="en-GB"/>
+        </w:rPr>
+        <w:t xml:space="preserve">crucial tool </w:t>
+      </w:r>
+      <w:r>
+        <w:rPr>
+          <w:rFonts w:ascii="Segoe UI" w:hAnsi="Segoe UI" w:cs="Segoe UI"/>
+          <w:color w:val="374151"/>
+          <w:shd w:val="clear" w:color="auto" w:fill="F7F7F8"/>
+          <w:lang w:val="en-GB"/>
+        </w:rPr>
+        <w:t>to decide where and when to buy your next property</w:t>
+      </w:r>
+      <w:r>
+        <w:rPr>
+          <w:rFonts w:ascii="Segoe UI" w:hAnsi="Segoe UI" w:cs="Segoe UI"/>
+          <w:color w:val="374151"/>
+          <w:shd w:val="clear" w:color="auto" w:fill="F7F7F8"/>
+          <w:lang w:val="en-GB"/>
+        </w:rPr>
+        <w:t xml:space="preserve">. This written assignment will explore </w:t>
+      </w:r>
+      <w:r>
+        <w:rPr>
+          <w:rFonts w:ascii="Segoe UI" w:hAnsi="Segoe UI" w:cs="Segoe UI"/>
+          <w:color w:val="374151"/>
+          <w:shd w:val="clear" w:color="auto" w:fill="F7F7F8"/>
+          <w:lang w:val="en-GB"/>
+        </w:rPr>
+        <w:t>some of the data provided by HM Land Registry institution and contains data for all property sold and registered since Jan 2018 up to Feb 2023</w:t>
+      </w:r>
+      <w:r>
+        <w:rPr>
+          <w:rFonts w:ascii="Segoe UI" w:hAnsi="Segoe UI" w:cs="Segoe UI"/>
+          <w:color w:val="374151"/>
+          <w:shd w:val="clear" w:color="auto" w:fill="F7F7F8"/>
+          <w:lang w:val="en-GB"/>
+        </w:rPr>
+        <w:t>.</w:t>
       </w:r>
     </w:p>
     <w:p>
@@ -341,169 +533,88 @@
         <w:pStyle w:val="BodyText"/>
         <w:spacing w:before="175"/>
         <w:ind w:left="100"/>
-      </w:pPr>
-      <w:r>
-        <w:t>(Provide</w:t>
-      </w:r>
-      <w:r>
-        <w:rPr>
-          <w:spacing w:val="-5"/>
-        </w:rPr>
-        <w:t xml:space="preserve"> </w:t>
-      </w:r>
-      <w:r>
-        <w:t>a</w:t>
-      </w:r>
-      <w:r>
-        <w:rPr>
-          <w:spacing w:val="-6"/>
-        </w:rPr>
-        <w:t xml:space="preserve"> </w:t>
-      </w:r>
-      <w:r>
-        <w:t>description</w:t>
-      </w:r>
-      <w:r>
-        <w:rPr>
-          <w:spacing w:val="-5"/>
-        </w:rPr>
-        <w:t xml:space="preserve"> </w:t>
-      </w:r>
-      <w:r>
-        <w:t>of</w:t>
-      </w:r>
-      <w:r>
-        <w:rPr>
-          <w:spacing w:val="-5"/>
-        </w:rPr>
-        <w:t xml:space="preserve"> </w:t>
-      </w:r>
-      <w:r>
-        <w:t>your</w:t>
-      </w:r>
-      <w:r>
-        <w:rPr>
-          <w:spacing w:val="-5"/>
-        </w:rPr>
-        <w:t xml:space="preserve"> </w:t>
-      </w:r>
-      <w:r>
-        <w:t>dataset</w:t>
-      </w:r>
-      <w:r>
-        <w:rPr>
-          <w:spacing w:val="-5"/>
-        </w:rPr>
-        <w:t xml:space="preserve"> </w:t>
-      </w:r>
-      <w:r>
-        <w:t>and</w:t>
-      </w:r>
-      <w:r>
-        <w:rPr>
-          <w:spacing w:val="-5"/>
-        </w:rPr>
-        <w:t xml:space="preserve"> </w:t>
-      </w:r>
-      <w:r>
-        <w:t>source.</w:t>
-      </w:r>
-      <w:r>
-        <w:rPr>
-          <w:spacing w:val="-5"/>
-        </w:rPr>
-        <w:t xml:space="preserve"> </w:t>
-      </w:r>
-      <w:r>
-        <w:t>Also</w:t>
-      </w:r>
-      <w:r>
-        <w:rPr>
-          <w:spacing w:val="-5"/>
-        </w:rPr>
-        <w:t xml:space="preserve"> </w:t>
-      </w:r>
-      <w:r>
-        <w:t>justify</w:t>
-      </w:r>
-      <w:r>
-        <w:rPr>
-          <w:spacing w:val="-5"/>
-        </w:rPr>
-        <w:t xml:space="preserve"> </w:t>
-      </w:r>
-      <w:r>
-        <w:t>why</w:t>
-      </w:r>
-      <w:r>
-        <w:rPr>
-          <w:spacing w:val="-5"/>
-        </w:rPr>
-        <w:t xml:space="preserve"> </w:t>
-      </w:r>
-      <w:r>
-        <w:t>you</w:t>
-      </w:r>
-      <w:r>
-        <w:rPr>
-          <w:spacing w:val="-5"/>
-        </w:rPr>
-        <w:t xml:space="preserve"> </w:t>
-      </w:r>
-      <w:r>
-        <w:t>chose</w:t>
-      </w:r>
-      <w:r>
-        <w:rPr>
-          <w:spacing w:val="-5"/>
-        </w:rPr>
-        <w:t xml:space="preserve"> </w:t>
-      </w:r>
-      <w:r>
-        <w:t>this</w:t>
-      </w:r>
-      <w:r>
-        <w:rPr>
-          <w:spacing w:val="-5"/>
-        </w:rPr>
-        <w:t xml:space="preserve"> </w:t>
-      </w:r>
-      <w:r>
-        <w:t>source)</w:t>
-      </w:r>
-    </w:p>
-    <w:p>
-      <w:pPr>
-        <w:pStyle w:val="BodyText"/>
-        <w:rPr>
-          <w:sz w:val="24"/>
-        </w:rPr>
-      </w:pPr>
-    </w:p>
-    <w:p>
-      <w:pPr>
-        <w:pStyle w:val="BodyText"/>
-        <w:spacing w:before="11"/>
+        <w:jc w:val="both"/>
+        <w:rPr>
+          <w:lang w:val="en-GB"/>
+        </w:rPr>
+      </w:pPr>
+      <w:r>
+        <w:rPr>
+          <w:rFonts w:ascii="Segoe UI" w:hAnsi="Segoe UI" w:cs="Segoe UI"/>
+          <w:color w:val="374151"/>
+          <w:shd w:val="clear" w:color="auto" w:fill="F7F7F8"/>
+          <w:lang w:val="en-GB"/>
+        </w:rPr>
+        <w:t xml:space="preserve">Through the analysis of real-world </w:t>
+      </w:r>
+      <w:r>
+        <w:rPr>
+          <w:rFonts w:ascii="Segoe UI" w:hAnsi="Segoe UI" w:cs="Segoe UI"/>
+          <w:color w:val="374151"/>
+          <w:shd w:val="clear" w:color="auto" w:fill="F7F7F8"/>
+          <w:lang w:val="en-GB"/>
+        </w:rPr>
+        <w:t xml:space="preserve">property transactions </w:t>
+      </w:r>
+      <w:r>
+        <w:rPr>
+          <w:rFonts w:ascii="Segoe UI" w:hAnsi="Segoe UI" w:cs="Segoe UI"/>
+          <w:color w:val="374151"/>
+          <w:shd w:val="clear" w:color="auto" w:fill="F7F7F8"/>
+          <w:lang w:val="en-GB"/>
+        </w:rPr>
+        <w:t xml:space="preserve">data, we will examine the insights that can be gained from </w:t>
+      </w:r>
+      <w:r>
+        <w:rPr>
+          <w:rFonts w:ascii="Segoe UI" w:hAnsi="Segoe UI" w:cs="Segoe UI"/>
+          <w:color w:val="374151"/>
+          <w:shd w:val="clear" w:color="auto" w:fill="F7F7F8"/>
+          <w:lang w:val="en-GB"/>
+        </w:rPr>
+        <w:t xml:space="preserve">these data collected for the last 5 years and what might be the best areas of investment </w:t>
+      </w:r>
+      <w:r>
+        <w:rPr>
+          <w:rFonts w:ascii="Segoe UI" w:hAnsi="Segoe UI" w:cs="Segoe UI"/>
+          <w:color w:val="374151"/>
+          <w:shd w:val="clear" w:color="auto" w:fill="F7F7F8"/>
+          <w:lang w:val="en-GB"/>
+        </w:rPr>
+        <w:t>according with different type of budgets</w:t>
+      </w:r>
+      <w:r>
+        <w:rPr>
+          <w:rFonts w:ascii="Segoe UI" w:hAnsi="Segoe UI" w:cs="Segoe UI"/>
+          <w:color w:val="374151"/>
+          <w:shd w:val="clear" w:color="auto" w:fill="F7F7F8"/>
+          <w:lang w:val="en-GB"/>
+        </w:rPr>
+        <w:t>.</w:t>
+      </w:r>
+    </w:p>
+    <w:p>
+      <w:pPr>
+        <w:pStyle w:val="BodyText"/>
+        <w:spacing w:before="10"/>
         <w:rPr>
           <w:sz w:val="35"/>
+          <w:lang w:val="en-GB"/>
         </w:rPr>
       </w:pPr>
     </w:p>
     <w:p>
       <w:pPr>
         <w:pStyle w:val="Heading1"/>
-      </w:pPr>
-      <w:r>
-        <w:t>Implementation</w:t>
-      </w:r>
-      <w:r>
-        <w:rPr>
-          <w:spacing w:val="-10"/>
-        </w:rPr>
-        <w:t xml:space="preserve"> </w:t>
-      </w:r>
-      <w:r>
-        <w:t>Process</w:t>
+        <w:rPr>
+          <w:lang w:val="en-GB"/>
+        </w:rPr>
+      </w:pPr>
+      <w:r>
+        <w:rPr>
+          <w:lang w:val="en-GB"/>
+        </w:rPr>
+        <w:t>Dataset</w:t>
       </w:r>
     </w:p>
     <w:p>
@@ -511,53 +622,785 @@
         <w:pStyle w:val="BodyText"/>
         <w:spacing w:before="175"/>
         <w:ind w:left="100"/>
-      </w:pPr>
-      <w:r>
+        <w:jc w:val="both"/>
+        <w:rPr>
+          <w:rFonts w:ascii="Segoe UI" w:hAnsi="Segoe UI" w:cs="Segoe UI"/>
+          <w:color w:val="374151"/>
+          <w:shd w:val="clear" w:color="auto" w:fill="F7F7F8"/>
+          <w:lang w:val="en-GB"/>
+        </w:rPr>
+      </w:pPr>
+      <w:r>
+        <w:rPr>
+          <w:rFonts w:ascii="Segoe UI" w:hAnsi="Segoe UI" w:cs="Segoe UI"/>
+          <w:color w:val="374151"/>
+          <w:shd w:val="clear" w:color="auto" w:fill="F7F7F8"/>
+          <w:lang w:val="en-GB"/>
+        </w:rPr>
+        <w:t>So many people are</w:t>
+      </w:r>
+      <w:r>
+        <w:rPr>
+          <w:rFonts w:ascii="Segoe UI" w:hAnsi="Segoe UI" w:cs="Segoe UI"/>
+          <w:color w:val="374151"/>
+          <w:shd w:val="clear" w:color="auto" w:fill="F7F7F8"/>
+          <w:lang w:val="en-GB"/>
+        </w:rPr>
+        <w:t xml:space="preserve"> looking to buy a house in the UK, and what I wanted to do is using my final assignment to assess how is the property marking evolving since important events such as covid, inflation and </w:t>
+      </w:r>
+      <w:r>
+        <w:rPr>
+          <w:rFonts w:ascii="Segoe UI" w:hAnsi="Segoe UI" w:cs="Segoe UI"/>
+          <w:color w:val="374151"/>
+          <w:shd w:val="clear" w:color="auto" w:fill="F7F7F8"/>
+          <w:lang w:val="en-GB"/>
+        </w:rPr>
+        <w:t>where and when would be great opportunities for investment</w:t>
+      </w:r>
+      <w:r>
+        <w:rPr>
+          <w:rFonts w:ascii="Segoe UI" w:hAnsi="Segoe UI" w:cs="Segoe UI"/>
+          <w:color w:val="374151"/>
+          <w:shd w:val="clear" w:color="auto" w:fill="F7F7F8"/>
+          <w:lang w:val="en-GB"/>
+        </w:rPr>
+        <w:t>.</w:t>
+      </w:r>
+    </w:p>
+    <w:p>
+      <w:pPr>
+        <w:pStyle w:val="BodyText"/>
+        <w:spacing w:before="175"/>
+        <w:ind w:left="100"/>
+        <w:jc w:val="both"/>
+        <w:rPr>
+          <w:rFonts w:ascii="Segoe UI" w:hAnsi="Segoe UI" w:cs="Segoe UI"/>
+          <w:color w:val="374151"/>
+          <w:shd w:val="clear" w:color="auto" w:fill="F7F7F8"/>
+          <w:lang w:val="en-GB"/>
+        </w:rPr>
+      </w:pPr>
+      <w:r>
+        <w:rPr>
+          <w:rFonts w:ascii="Segoe UI" w:hAnsi="Segoe UI" w:cs="Segoe UI"/>
+          <w:color w:val="374151"/>
+          <w:shd w:val="clear" w:color="auto" w:fill="F7F7F8"/>
+          <w:lang w:val="en-GB"/>
+        </w:rPr>
+        <w:t>The d</w:t>
+      </w:r>
+      <w:r>
+        <w:rPr>
+          <w:rFonts w:ascii="Segoe UI" w:hAnsi="Segoe UI" w:cs="Segoe UI"/>
+          <w:color w:val="374151"/>
+          <w:shd w:val="clear" w:color="auto" w:fill="F7F7F8"/>
+          <w:lang w:val="en-GB"/>
+        </w:rPr>
+        <w:t xml:space="preserve">ataset was extracted from </w:t>
+      </w:r>
+      <w:sdt>
+        <w:sdtPr>
+          <w:rPr>
+            <w:rFonts w:ascii="Segoe UI" w:hAnsi="Segoe UI" w:cs="Segoe UI"/>
+            <w:b/>
+            <w:bCs/>
+            <w:color w:val="374151"/>
+            <w:shd w:val="clear" w:color="auto" w:fill="F7F7F8"/>
+            <w:lang w:val="en-GB"/>
+          </w:rPr>
+          <w:id w:val="-1188600458"/>
+          <w:citation/>
+        </w:sdtPr>
+        <w:sdtContent>
+          <w:r>
+            <w:rPr>
+              <w:rFonts w:ascii="Segoe UI" w:hAnsi="Segoe UI" w:cs="Segoe UI"/>
+              <w:b/>
+              <w:bCs/>
+              <w:color w:val="374151"/>
+              <w:shd w:val="clear" w:color="auto" w:fill="F7F7F8"/>
+              <w:lang w:val="en-GB"/>
+            </w:rPr>
+            <w:fldChar w:fldCharType="begin"/>
+          </w:r>
+          <w:r>
+            <w:rPr>
+              <w:rFonts w:ascii="Segoe UI" w:hAnsi="Segoe UI" w:cs="Segoe UI"/>
+              <w:b/>
+              <w:bCs/>
+              <w:color w:val="374151"/>
+              <w:shd w:val="clear" w:color="auto" w:fill="F7F7F8"/>
+              <w:lang w:val="en-GB"/>
+            </w:rPr>
+            <w:instrText xml:space="preserve">CITATION How23 \l 2057 </w:instrText>
+          </w:r>
+          <w:r>
+            <w:rPr>
+              <w:rFonts w:ascii="Segoe UI" w:hAnsi="Segoe UI" w:cs="Segoe UI"/>
+              <w:b/>
+              <w:bCs/>
+              <w:color w:val="374151"/>
+              <w:shd w:val="clear" w:color="auto" w:fill="F7F7F8"/>
+              <w:lang w:val="en-GB"/>
+            </w:rPr>
+            <w:fldChar w:fldCharType="separate"/>
+          </w:r>
+          <w:r>
+            <w:rPr>
+              <w:rFonts w:ascii="Segoe UI" w:hAnsi="Segoe UI" w:cs="Segoe UI"/>
+              <w:b/>
+              <w:bCs/>
+              <w:color w:val="374151"/>
+              <w:shd w:val="clear" w:color="auto" w:fill="F7F7F8"/>
+              <w:lang w:val="en-GB"/>
+            </w:rPr>
+            <w:t>(HM Land Registry, 2023)</w:t>
+          </w:r>
+          <w:r>
+            <w:rPr>
+              <w:rFonts w:ascii="Segoe UI" w:hAnsi="Segoe UI" w:cs="Segoe UI"/>
+              <w:b/>
+              <w:bCs/>
+              <w:color w:val="374151"/>
+              <w:shd w:val="clear" w:color="auto" w:fill="F7F7F8"/>
+              <w:lang w:val="en-GB"/>
+            </w:rPr>
+            <w:fldChar w:fldCharType="end"/>
+          </w:r>
+        </w:sdtContent>
+      </w:sdt>
+      <w:r>
+        <w:rPr>
+          <w:rFonts w:ascii="Segoe UI" w:hAnsi="Segoe UI" w:cs="Segoe UI"/>
+          <w:color w:val="374151"/>
+          <w:shd w:val="clear" w:color="auto" w:fill="F7F7F8"/>
+          <w:lang w:val="en-GB"/>
+        </w:rPr>
+        <w:t xml:space="preserve"> on an article named </w:t>
+      </w:r>
+      <w:r>
+        <w:rPr>
+          <w:rFonts w:ascii="Segoe UI" w:hAnsi="Segoe UI" w:cs="Segoe UI"/>
+          <w:b/>
+          <w:bCs/>
+          <w:i/>
+          <w:iCs/>
+          <w:color w:val="374151"/>
+          <w:shd w:val="clear" w:color="auto" w:fill="F7F7F8"/>
+          <w:lang w:val="en-GB"/>
+        </w:rPr>
+        <w:t>“Guidance</w:t>
+      </w:r>
+      <w:r>
+        <w:rPr>
+          <w:rFonts w:ascii="Segoe UI" w:hAnsi="Segoe UI" w:cs="Segoe UI"/>
+          <w:b/>
+          <w:bCs/>
+          <w:i/>
+          <w:iCs/>
+          <w:color w:val="374151"/>
+          <w:shd w:val="clear" w:color="auto" w:fill="F7F7F8"/>
+          <w:lang w:val="en-GB"/>
+        </w:rPr>
+        <w:t xml:space="preserve"> on </w:t>
+      </w:r>
+      <w:r>
+        <w:rPr>
+          <w:rFonts w:ascii="Segoe UI" w:hAnsi="Segoe UI" w:cs="Segoe UI"/>
+          <w:b/>
+          <w:bCs/>
+          <w:i/>
+          <w:iCs/>
+          <w:color w:val="374151"/>
+          <w:shd w:val="clear" w:color="auto" w:fill="F7F7F8"/>
+          <w:lang w:val="en-GB"/>
+        </w:rPr>
+        <w:t>How to access HM Land Registry Price Paid Data”</w:t>
+      </w:r>
+      <w:r>
+        <w:rPr>
+          <w:rFonts w:ascii="Segoe UI" w:hAnsi="Segoe UI" w:cs="Segoe UI"/>
+          <w:color w:val="374151"/>
+          <w:shd w:val="clear" w:color="auto" w:fill="F7F7F8"/>
+          <w:lang w:val="en-GB"/>
+        </w:rPr>
+        <w:t>. The article pointed me out to another website portal from the same entity “</w:t>
+      </w:r>
+      <w:sdt>
+        <w:sdtPr>
+          <w:rPr>
+            <w:rFonts w:ascii="Segoe UI" w:hAnsi="Segoe UI" w:cs="Segoe UI"/>
+            <w:color w:val="374151"/>
+            <w:shd w:val="clear" w:color="auto" w:fill="F7F7F8"/>
+            <w:lang w:val="en-GB"/>
+          </w:rPr>
+          <w:id w:val="1796323510"/>
+          <w:citation/>
+        </w:sdtPr>
+        <w:sdtContent>
+          <w:r>
+            <w:rPr>
+              <w:rFonts w:ascii="Segoe UI" w:hAnsi="Segoe UI" w:cs="Segoe UI"/>
+              <w:color w:val="374151"/>
+              <w:shd w:val="clear" w:color="auto" w:fill="F7F7F8"/>
+              <w:lang w:val="en-GB"/>
+            </w:rPr>
+            <w:fldChar w:fldCharType="begin"/>
+          </w:r>
+          <w:r>
+            <w:rPr>
+              <w:rFonts w:ascii="Segoe UI" w:hAnsi="Segoe UI" w:cs="Segoe UI"/>
+              <w:color w:val="374151"/>
+              <w:shd w:val="clear" w:color="auto" w:fill="F7F7F8"/>
+              <w:lang w:val="en-GB"/>
+            </w:rPr>
+            <w:instrText xml:space="preserve"> CITATION lan \l 2057 </w:instrText>
+          </w:r>
+          <w:r>
+            <w:rPr>
+              <w:rFonts w:ascii="Segoe UI" w:hAnsi="Segoe UI" w:cs="Segoe UI"/>
+              <w:color w:val="374151"/>
+              <w:shd w:val="clear" w:color="auto" w:fill="F7F7F8"/>
+              <w:lang w:val="en-GB"/>
+            </w:rPr>
+            <w:fldChar w:fldCharType="separate"/>
+          </w:r>
+          <w:r>
+            <w:rPr>
+              <w:rFonts w:ascii="Segoe UI" w:hAnsi="Segoe UI" w:cs="Segoe UI"/>
+              <w:color w:val="374151"/>
+              <w:shd w:val="clear" w:color="auto" w:fill="F7F7F8"/>
+              <w:lang w:val="en-GB"/>
+            </w:rPr>
+            <w:t xml:space="preserve"> </w:t>
+          </w:r>
+          <w:r>
+            <w:rPr>
+              <w:rFonts w:ascii="Segoe UI" w:hAnsi="Segoe UI" w:cs="Segoe UI"/>
+              <w:b/>
+              <w:bCs/>
+              <w:color w:val="374151"/>
+              <w:shd w:val="clear" w:color="auto" w:fill="F7F7F8"/>
+              <w:lang w:val="en-GB"/>
+            </w:rPr>
+            <w:t>(landregistry.data.gov.uk, n.d.)</w:t>
+          </w:r>
+          <w:r>
+            <w:rPr>
+              <w:rFonts w:ascii="Segoe UI" w:hAnsi="Segoe UI" w:cs="Segoe UI"/>
+              <w:color w:val="374151"/>
+              <w:shd w:val="clear" w:color="auto" w:fill="F7F7F8"/>
+              <w:lang w:val="en-GB"/>
+            </w:rPr>
+            <w:fldChar w:fldCharType="end"/>
+          </w:r>
+        </w:sdtContent>
+      </w:sdt>
+      <w:r>
+        <w:rPr>
+          <w:rFonts w:ascii="Segoe UI" w:hAnsi="Segoe UI" w:cs="Segoe UI"/>
+          <w:color w:val="374151"/>
+          <w:shd w:val="clear" w:color="auto" w:fill="F7F7F8"/>
+          <w:lang w:val="en-GB"/>
+        </w:rPr>
+        <w:t>”, what I wanted to do, was downloading data from all the UK counties to produce a large data set to be analysed, however, this site was having performance issues when tried to retrieve data from 2019 up to Feb 2023</w:t>
+      </w:r>
+      <w:r>
+        <w:rPr>
+          <w:rFonts w:ascii="Segoe UI" w:hAnsi="Segoe UI" w:cs="Segoe UI"/>
+          <w:color w:val="374151"/>
+          <w:shd w:val="clear" w:color="auto" w:fill="F7F7F8"/>
+          <w:lang w:val="en-GB"/>
+        </w:rPr>
+        <w:t xml:space="preserve"> for all sales in the UK. W</w:t>
+      </w:r>
+      <w:r>
+        <w:rPr>
+          <w:rFonts w:ascii="Segoe UI" w:hAnsi="Segoe UI" w:cs="Segoe UI"/>
+          <w:color w:val="374151"/>
+          <w:shd w:val="clear" w:color="auto" w:fill="F7F7F8"/>
+          <w:lang w:val="en-GB"/>
+        </w:rPr>
+        <w:t xml:space="preserve">hat I had to do </w:t>
+      </w:r>
+      <w:r>
+        <w:rPr>
+          <w:rFonts w:ascii="Segoe UI" w:hAnsi="Segoe UI" w:cs="Segoe UI"/>
+          <w:color w:val="374151"/>
+          <w:shd w:val="clear" w:color="auto" w:fill="F7F7F8"/>
+          <w:lang w:val="en-GB"/>
+        </w:rPr>
+        <w:t xml:space="preserve">was </w:t>
+      </w:r>
+      <w:r>
+        <w:rPr>
+          <w:rFonts w:ascii="Segoe UI" w:hAnsi="Segoe UI" w:cs="Segoe UI"/>
+          <w:color w:val="374151"/>
+          <w:shd w:val="clear" w:color="auto" w:fill="F7F7F8"/>
+          <w:lang w:val="en-GB"/>
+        </w:rPr>
+        <w:t>applying some filtering to reduce the data</w:t>
+      </w:r>
+      <w:r>
+        <w:rPr>
+          <w:rFonts w:ascii="Segoe UI" w:hAnsi="Segoe UI" w:cs="Segoe UI"/>
+          <w:color w:val="374151"/>
+          <w:shd w:val="clear" w:color="auto" w:fill="F7F7F8"/>
+          <w:lang w:val="en-GB"/>
+        </w:rPr>
+        <w:t xml:space="preserve"> scope</w:t>
+      </w:r>
+      <w:r>
+        <w:rPr>
+          <w:rFonts w:ascii="Segoe UI" w:hAnsi="Segoe UI" w:cs="Segoe UI"/>
+          <w:color w:val="374151"/>
+          <w:shd w:val="clear" w:color="auto" w:fill="F7F7F8"/>
+          <w:lang w:val="en-GB"/>
+        </w:rPr>
+        <w:t xml:space="preserve">, by </w:t>
+      </w:r>
+      <w:r>
+        <w:rPr>
+          <w:rFonts w:ascii="Segoe UI" w:hAnsi="Segoe UI" w:cs="Segoe UI"/>
+          <w:color w:val="374151"/>
+          <w:shd w:val="clear" w:color="auto" w:fill="F7F7F8"/>
+          <w:lang w:val="en-GB"/>
+        </w:rPr>
+        <w:t xml:space="preserve">only focusing on </w:t>
+      </w:r>
+      <w:r>
+        <w:rPr>
+          <w:rFonts w:ascii="Segoe UI" w:hAnsi="Segoe UI" w:cs="Segoe UI"/>
+          <w:b/>
+          <w:bCs/>
+          <w:color w:val="374151"/>
+          <w:shd w:val="clear" w:color="auto" w:fill="F7F7F8"/>
+          <w:lang w:val="en-GB"/>
+        </w:rPr>
+        <w:t>“Greater London”</w:t>
+      </w:r>
+      <w:r>
+        <w:rPr>
+          <w:rFonts w:ascii="Segoe UI" w:hAnsi="Segoe UI" w:cs="Segoe UI"/>
+          <w:color w:val="374151"/>
+          <w:shd w:val="clear" w:color="auto" w:fill="F7F7F8"/>
+          <w:lang w:val="en-GB"/>
+        </w:rPr>
+        <w:t xml:space="preserve"> </w:t>
+      </w:r>
+      <w:r>
+        <w:rPr>
+          <w:rFonts w:ascii="Segoe UI" w:hAnsi="Segoe UI" w:cs="Segoe UI"/>
+          <w:color w:val="374151"/>
+          <w:shd w:val="clear" w:color="auto" w:fill="F7F7F8"/>
+          <w:lang w:val="en-GB"/>
+        </w:rPr>
+        <w:t xml:space="preserve">county </w:t>
+      </w:r>
+      <w:r>
+        <w:rPr>
+          <w:rFonts w:ascii="Segoe UI" w:hAnsi="Segoe UI" w:cs="Segoe UI"/>
+          <w:color w:val="374151"/>
+          <w:shd w:val="clear" w:color="auto" w:fill="F7F7F8"/>
+          <w:lang w:val="en-GB"/>
+        </w:rPr>
+        <w:t>and extract</w:t>
+      </w:r>
+      <w:r>
+        <w:rPr>
+          <w:rFonts w:ascii="Segoe UI" w:hAnsi="Segoe UI" w:cs="Segoe UI"/>
+          <w:color w:val="374151"/>
+          <w:shd w:val="clear" w:color="auto" w:fill="F7F7F8"/>
+          <w:lang w:val="en-GB"/>
+        </w:rPr>
+        <w:t xml:space="preserve">ing </w:t>
+      </w:r>
+      <w:r>
+        <w:rPr>
+          <w:rFonts w:ascii="Segoe UI" w:hAnsi="Segoe UI" w:cs="Segoe UI"/>
+          <w:color w:val="374151"/>
+          <w:shd w:val="clear" w:color="auto" w:fill="F7F7F8"/>
+          <w:lang w:val="en-GB"/>
+        </w:rPr>
+        <w:t>the data in two chunks, 1</w:t>
+      </w:r>
+      <w:r>
+        <w:rPr>
+          <w:rFonts w:ascii="Segoe UI" w:hAnsi="Segoe UI" w:cs="Segoe UI"/>
+          <w:color w:val="374151"/>
+          <w:shd w:val="clear" w:color="auto" w:fill="F7F7F8"/>
+          <w:vertAlign w:val="superscript"/>
+          <w:lang w:val="en-GB"/>
+        </w:rPr>
+        <w:t>st</w:t>
+      </w:r>
+      <w:r>
+        <w:rPr>
+          <w:rFonts w:ascii="Segoe UI" w:hAnsi="Segoe UI" w:cs="Segoe UI"/>
+          <w:color w:val="374151"/>
+          <w:shd w:val="clear" w:color="auto" w:fill="F7F7F8"/>
+          <w:lang w:val="en-GB"/>
+        </w:rPr>
+        <w:t xml:space="preserve"> from Jan 2018 until Dec 2019, then, from </w:t>
+      </w:r>
+      <w:r>
+        <w:rPr>
+          <w:rFonts w:ascii="Segoe UI" w:hAnsi="Segoe UI" w:cs="Segoe UI"/>
+          <w:color w:val="374151"/>
+          <w:shd w:val="clear" w:color="auto" w:fill="F7F7F8"/>
+          <w:lang w:val="en-GB"/>
+        </w:rPr>
+        <w:t>Jan 2020 up to Feb 2023</w:t>
+      </w:r>
+      <w:r>
+        <w:rPr>
+          <w:rFonts w:ascii="Segoe UI" w:hAnsi="Segoe UI" w:cs="Segoe UI"/>
+          <w:color w:val="374151"/>
+          <w:shd w:val="clear" w:color="auto" w:fill="F7F7F8"/>
+          <w:lang w:val="en-GB"/>
+        </w:rPr>
+        <w:t xml:space="preserve"> and then merge both Datasets</w:t>
+      </w:r>
+      <w:r>
+        <w:rPr>
+          <w:rFonts w:ascii="Segoe UI" w:hAnsi="Segoe UI" w:cs="Segoe UI"/>
+          <w:color w:val="374151"/>
+          <w:shd w:val="clear" w:color="auto" w:fill="F7F7F8"/>
+          <w:lang w:val="en-GB"/>
+        </w:rPr>
+        <w:t xml:space="preserve">. The </w:t>
+      </w:r>
+      <w:r>
+        <w:rPr>
+          <w:rFonts w:ascii="Segoe UI" w:hAnsi="Segoe UI" w:cs="Segoe UI"/>
+          <w:color w:val="374151"/>
+          <w:shd w:val="clear" w:color="auto" w:fill="F7F7F8"/>
+          <w:lang w:val="en-GB"/>
+        </w:rPr>
+        <w:t xml:space="preserve">entire </w:t>
+      </w:r>
+      <w:r>
+        <w:rPr>
+          <w:rFonts w:ascii="Segoe UI" w:hAnsi="Segoe UI" w:cs="Segoe UI"/>
+          <w:color w:val="374151"/>
+          <w:shd w:val="clear" w:color="auto" w:fill="F7F7F8"/>
+          <w:lang w:val="en-GB"/>
+        </w:rPr>
+        <w:t xml:space="preserve">dataset retrieved </w:t>
+      </w:r>
+      <w:r>
+        <w:rPr>
+          <w:rFonts w:ascii="Segoe UI" w:hAnsi="Segoe UI" w:cs="Segoe UI"/>
+          <w:color w:val="374151"/>
+          <w:shd w:val="clear" w:color="auto" w:fill="F7F7F8"/>
+          <w:lang w:val="en-GB"/>
+        </w:rPr>
+        <w:t xml:space="preserve">had </w:t>
+      </w:r>
+      <w:r>
+        <w:rPr>
+          <w:rFonts w:ascii="Segoe UI" w:hAnsi="Segoe UI" w:cs="Segoe UI"/>
+          <w:b/>
+          <w:bCs/>
+          <w:color w:val="374151"/>
+          <w:shd w:val="clear" w:color="auto" w:fill="F7F7F8"/>
+          <w:lang w:val="en-GB"/>
+        </w:rPr>
+        <w:t xml:space="preserve">489352 </w:t>
+      </w:r>
+      <w:r>
+        <w:rPr>
+          <w:rFonts w:ascii="Segoe UI" w:hAnsi="Segoe UI" w:cs="Segoe UI"/>
+          <w:b/>
+          <w:bCs/>
+          <w:color w:val="374151"/>
+          <w:shd w:val="clear" w:color="auto" w:fill="F7F7F8"/>
+          <w:lang w:val="en-GB"/>
+        </w:rPr>
+        <w:t>rows</w:t>
+      </w:r>
+      <w:r>
+        <w:rPr>
+          <w:rFonts w:ascii="Segoe UI" w:hAnsi="Segoe UI" w:cs="Segoe UI"/>
+          <w:color w:val="374151"/>
+          <w:shd w:val="clear" w:color="auto" w:fill="F7F7F8"/>
+          <w:lang w:val="en-GB"/>
+        </w:rPr>
+        <w:t xml:space="preserve"> </w:t>
+      </w:r>
+      <w:r>
+        <w:rPr>
+          <w:rFonts w:ascii="Segoe UI" w:hAnsi="Segoe UI" w:cs="Segoe UI"/>
+          <w:color w:val="374151"/>
+          <w:shd w:val="clear" w:color="auto" w:fill="F7F7F8"/>
+          <w:lang w:val="en-GB"/>
+        </w:rPr>
+        <w:t>with</w:t>
+      </w:r>
+      <w:r>
+        <w:rPr>
+          <w:rFonts w:ascii="Segoe UI" w:hAnsi="Segoe UI" w:cs="Segoe UI"/>
+          <w:color w:val="374151"/>
+          <w:shd w:val="clear" w:color="auto" w:fill="F7F7F8"/>
+          <w:lang w:val="en-GB"/>
+        </w:rPr>
+        <w:t xml:space="preserve"> </w:t>
+      </w:r>
+      <w:r>
+        <w:rPr>
+          <w:rFonts w:ascii="Segoe UI" w:hAnsi="Segoe UI" w:cs="Segoe UI"/>
+          <w:b/>
+          <w:bCs/>
+          <w:color w:val="374151"/>
+          <w:shd w:val="clear" w:color="auto" w:fill="F7F7F8"/>
+          <w:lang w:val="en-GB"/>
+        </w:rPr>
+        <w:t>16 columns</w:t>
+      </w:r>
+      <w:r>
+        <w:rPr>
+          <w:rFonts w:ascii="Segoe UI" w:hAnsi="Segoe UI" w:cs="Segoe UI"/>
+          <w:color w:val="374151"/>
+          <w:shd w:val="clear" w:color="auto" w:fill="F7F7F8"/>
+          <w:lang w:val="en-GB"/>
+        </w:rPr>
+        <w:t>.</w:t>
+      </w:r>
+    </w:p>
+    <w:p>
+      <w:pPr>
+        <w:pStyle w:val="BodyText"/>
+        <w:spacing w:before="175"/>
+        <w:ind w:left="100"/>
+        <w:jc w:val="both"/>
+        <w:rPr>
+          <w:rFonts w:ascii="Segoe UI" w:hAnsi="Segoe UI" w:cs="Segoe UI"/>
+          <w:color w:val="374151"/>
+          <w:shd w:val="clear" w:color="auto" w:fill="F7F7F8"/>
+          <w:lang w:val="en-GB"/>
+        </w:rPr>
+      </w:pPr>
+      <w:r>
+        <w:rPr>
+          <w:rFonts w:ascii="Segoe UI" w:hAnsi="Segoe UI" w:cs="Segoe UI"/>
+          <w:color w:val="374151"/>
+          <w:shd w:val="clear" w:color="auto" w:fill="F7F7F8"/>
+          <w:lang w:val="en-GB"/>
+        </w:rPr>
+        <w:t xml:space="preserve">Based on </w:t>
+      </w:r>
+      <w:sdt>
+        <w:sdtPr>
+          <w:rPr>
+            <w:rFonts w:ascii="Segoe UI" w:hAnsi="Segoe UI" w:cs="Segoe UI"/>
+            <w:color w:val="374151"/>
+            <w:shd w:val="clear" w:color="auto" w:fill="F7F7F8"/>
+            <w:lang w:val="en-GB"/>
+          </w:rPr>
+          <w:id w:val="-467896857"/>
+          <w:citation/>
+        </w:sdtPr>
+        <w:sdtContent>
+          <w:r>
+            <w:rPr>
+              <w:rFonts w:ascii="Segoe UI" w:hAnsi="Segoe UI" w:cs="Segoe UI"/>
+              <w:color w:val="374151"/>
+              <w:shd w:val="clear" w:color="auto" w:fill="F7F7F8"/>
+              <w:lang w:val="en-GB"/>
+            </w:rPr>
+            <w:fldChar w:fldCharType="begin"/>
+          </w:r>
+          <w:r>
+            <w:rPr>
+              <w:rFonts w:ascii="Segoe UI" w:hAnsi="Segoe UI" w:cs="Segoe UI"/>
+              <w:color w:val="374151"/>
+              <w:shd w:val="clear" w:color="auto" w:fill="F7F7F8"/>
+              <w:lang w:val="en-GB"/>
+            </w:rPr>
+            <w:instrText xml:space="preserve"> CITATION HML23 \l 2057 </w:instrText>
+          </w:r>
+          <w:r>
+            <w:rPr>
+              <w:rFonts w:ascii="Segoe UI" w:hAnsi="Segoe UI" w:cs="Segoe UI"/>
+              <w:color w:val="374151"/>
+              <w:shd w:val="clear" w:color="auto" w:fill="F7F7F8"/>
+              <w:lang w:val="en-GB"/>
+            </w:rPr>
+            <w:fldChar w:fldCharType="separate"/>
+          </w:r>
+          <w:r>
+            <w:rPr>
+              <w:rFonts w:ascii="Segoe UI" w:hAnsi="Segoe UI" w:cs="Segoe UI"/>
+              <w:noProof/>
+              <w:color w:val="374151"/>
+              <w:shd w:val="clear" w:color="auto" w:fill="F7F7F8"/>
+              <w:lang w:val="en-GB"/>
+            </w:rPr>
+            <w:t>(HM Land Registry, 2023)</w:t>
+          </w:r>
+          <w:r>
+            <w:rPr>
+              <w:rFonts w:ascii="Segoe UI" w:hAnsi="Segoe UI" w:cs="Segoe UI"/>
+              <w:color w:val="374151"/>
+              <w:shd w:val="clear" w:color="auto" w:fill="F7F7F8"/>
+              <w:lang w:val="en-GB"/>
+            </w:rPr>
+            <w:fldChar w:fldCharType="end"/>
+          </w:r>
+        </w:sdtContent>
+      </w:sdt>
+      <w:r>
+        <w:rPr>
+          <w:rFonts w:ascii="Segoe UI" w:hAnsi="Segoe UI" w:cs="Segoe UI"/>
+          <w:color w:val="374151"/>
+          <w:shd w:val="clear" w:color="auto" w:fill="F7F7F8"/>
+          <w:lang w:val="en-GB"/>
+        </w:rPr>
+        <w:t xml:space="preserve">, the time between a </w:t>
+      </w:r>
+      <w:r>
+        <w:rPr>
+          <w:rFonts w:ascii="Segoe UI" w:hAnsi="Segoe UI" w:cs="Segoe UI"/>
+          <w:color w:val="374151"/>
+          <w:shd w:val="clear" w:color="auto" w:fill="F7F7F8"/>
+          <w:lang w:val="en-GB"/>
+        </w:rPr>
+        <w:t>property</w:t>
+      </w:r>
+      <w:r>
+        <w:rPr>
+          <w:rFonts w:ascii="Segoe UI" w:hAnsi="Segoe UI" w:cs="Segoe UI"/>
+          <w:color w:val="374151"/>
+          <w:shd w:val="clear" w:color="auto" w:fill="F7F7F8"/>
+          <w:lang w:val="en-GB"/>
+        </w:rPr>
+        <w:t xml:space="preserve"> is sold and registered</w:t>
+      </w:r>
+      <w:r>
+        <w:rPr>
+          <w:rFonts w:ascii="Segoe UI" w:hAnsi="Segoe UI" w:cs="Segoe UI"/>
+          <w:color w:val="374151"/>
+          <w:shd w:val="clear" w:color="auto" w:fill="F7F7F8"/>
+          <w:lang w:val="en-GB"/>
+        </w:rPr>
+        <w:t xml:space="preserve"> can typically take between 2 weeks to two months, hence, we won’t analyse data for Jan and Feb 2023 as it is incomplete.</w:t>
+      </w:r>
+    </w:p>
+    <w:p>
+      <w:pPr>
+        <w:pStyle w:val="BodyText"/>
+        <w:spacing w:before="11"/>
+        <w:rPr>
+          <w:sz w:val="35"/>
+          <w:lang w:val="en-GB"/>
+        </w:rPr>
+      </w:pPr>
+    </w:p>
+    <w:p>
+      <w:pPr>
+        <w:pStyle w:val="Heading1"/>
+        <w:rPr>
+          <w:lang w:val="en-GB"/>
+        </w:rPr>
+      </w:pPr>
+      <w:r>
+        <w:rPr>
+          <w:lang w:val="en-GB"/>
+        </w:rPr>
+        <w:t>Implementation</w:t>
+      </w:r>
+      <w:r>
+        <w:rPr>
+          <w:spacing w:val="-10"/>
+          <w:lang w:val="en-GB"/>
+        </w:rPr>
+        <w:t xml:space="preserve"> </w:t>
+      </w:r>
+      <w:r>
+        <w:rPr>
+          <w:lang w:val="en-GB"/>
+        </w:rPr>
+        <w:t>Process</w:t>
+      </w:r>
+    </w:p>
+    <w:p>
+      <w:pPr>
+        <w:pStyle w:val="BodyText"/>
+        <w:spacing w:before="175"/>
+        <w:ind w:left="100"/>
+        <w:rPr>
+          <w:lang w:val="en-GB"/>
+        </w:rPr>
+      </w:pPr>
+      <w:r>
+        <w:rPr>
+          <w:lang w:val="en-GB"/>
+        </w:rPr>
         <w:t>(Describe</w:t>
       </w:r>
       <w:r>
         <w:rPr>
           <w:spacing w:val="-6"/>
-        </w:rPr>
-        <w:t xml:space="preserve"> </w:t>
-      </w:r>
-      <w:r>
+          <w:lang w:val="en-GB"/>
+        </w:rPr>
+        <w:t xml:space="preserve"> </w:t>
+      </w:r>
+      <w:r>
+        <w:rPr>
+          <w:lang w:val="en-GB"/>
+        </w:rPr>
         <w:t>your</w:t>
       </w:r>
       <w:r>
         <w:rPr>
           <w:spacing w:val="-6"/>
-        </w:rPr>
-        <w:t xml:space="preserve"> </w:t>
-      </w:r>
-      <w:r>
+          <w:lang w:val="en-GB"/>
+        </w:rPr>
+        <w:t xml:space="preserve"> </w:t>
+      </w:r>
+      <w:r>
+        <w:rPr>
+          <w:lang w:val="en-GB"/>
+        </w:rPr>
         <w:t>entire</w:t>
       </w:r>
       <w:r>
         <w:rPr>
           <w:spacing w:val="-5"/>
-        </w:rPr>
-        <w:t xml:space="preserve"> </w:t>
-      </w:r>
-      <w:r>
+          <w:lang w:val="en-GB"/>
+        </w:rPr>
+        <w:t xml:space="preserve"> </w:t>
+      </w:r>
+      <w:r>
+        <w:rPr>
+          <w:lang w:val="en-GB"/>
+        </w:rPr>
         <w:t>process</w:t>
       </w:r>
       <w:r>
         <w:rPr>
           <w:spacing w:val="-6"/>
-        </w:rPr>
-        <w:t xml:space="preserve"> </w:t>
-      </w:r>
-      <w:r>
+          <w:lang w:val="en-GB"/>
+        </w:rPr>
+        <w:t xml:space="preserve"> </w:t>
+      </w:r>
+      <w:r>
+        <w:rPr>
+          <w:lang w:val="en-GB"/>
+        </w:rPr>
         <w:t>in</w:t>
       </w:r>
       <w:r>
         <w:rPr>
           <w:spacing w:val="-6"/>
-        </w:rPr>
-        <w:t xml:space="preserve"> </w:t>
-      </w:r>
-      <w:r>
+          <w:lang w:val="en-GB"/>
+        </w:rPr>
+        <w:t xml:space="preserve"> </w:t>
+      </w:r>
+      <w:r>
+        <w:rPr>
+          <w:lang w:val="en-GB"/>
+        </w:rPr>
         <w:t>detail)</w:t>
       </w:r>
     </w:p>
@@ -633,14 +1476,12 @@
         </w:rPr>
         <w:t xml:space="preserve">Data analysis: The data is </w:t>
       </w:r>
-      <w:proofErr w:type="spellStart"/>
-      <w:r>
-        <w:rPr>
-          <w:lang w:val="en-GB"/>
-        </w:rPr>
-        <w:t>analyzed</w:t>
-      </w:r>
-      <w:proofErr w:type="spellEnd"/>
+      <w:r>
+        <w:rPr>
+          <w:lang w:val="en-GB"/>
+        </w:rPr>
+        <w:t>analysed</w:t>
+      </w:r>
       <w:r>
         <w:rPr>
           <w:lang w:val="en-GB"/>
@@ -664,7 +1505,6 @@
         <w:rPr>
           <w:lang w:val="en-GB"/>
         </w:rPr>
-        <w:lastRenderedPageBreak/>
         <w:t>Visualization and reporting: The insights obtained from the analysis are then visualized and reported in a way that is understandable and actionable for the stakeholders.</w:t>
       </w:r>
     </w:p>
@@ -737,6 +1577,7 @@
         <w:pStyle w:val="BodyText"/>
         <w:rPr>
           <w:sz w:val="24"/>
+          <w:lang w:val="en-GB"/>
         </w:rPr>
       </w:pPr>
     </w:p>
@@ -746,6 +1587,7 @@
         <w:spacing w:before="10"/>
         <w:rPr>
           <w:sz w:val="35"/>
+          <w:lang w:val="en-GB"/>
         </w:rPr>
       </w:pPr>
     </w:p>
@@ -753,8 +1595,14 @@
       <w:pPr>
         <w:pStyle w:val="Heading1"/>
         <w:spacing w:before="1"/>
-      </w:pPr>
-      <w:r>
+        <w:rPr>
+          <w:lang w:val="en-GB"/>
+        </w:rPr>
+      </w:pPr>
+      <w:r>
+        <w:rPr>
+          <w:lang w:val="en-GB"/>
+        </w:rPr>
         <w:t>Results</w:t>
       </w:r>
     </w:p>
@@ -763,53 +1611,79 @@
         <w:pStyle w:val="BodyText"/>
         <w:spacing w:before="175"/>
         <w:ind w:left="100"/>
-      </w:pPr>
-      <w:r>
+        <w:rPr>
+          <w:lang w:val="en-GB"/>
+        </w:rPr>
+      </w:pPr>
+      <w:r>
+        <w:rPr>
+          <w:lang w:val="en-GB"/>
+        </w:rPr>
         <w:t>(Include</w:t>
       </w:r>
       <w:r>
         <w:rPr>
           <w:spacing w:val="-6"/>
-        </w:rPr>
-        <w:t xml:space="preserve"> </w:t>
-      </w:r>
-      <w:r>
+          <w:lang w:val="en-GB"/>
+        </w:rPr>
+        <w:t xml:space="preserve"> </w:t>
+      </w:r>
+      <w:r>
+        <w:rPr>
+          <w:lang w:val="en-GB"/>
+        </w:rPr>
         <w:t>the</w:t>
       </w:r>
       <w:r>
         <w:rPr>
           <w:spacing w:val="-5"/>
-        </w:rPr>
-        <w:t xml:space="preserve"> </w:t>
-      </w:r>
-      <w:r>
+          <w:lang w:val="en-GB"/>
+        </w:rPr>
+        <w:t xml:space="preserve"> </w:t>
+      </w:r>
+      <w:r>
+        <w:rPr>
+          <w:lang w:val="en-GB"/>
+        </w:rPr>
         <w:t>charts</w:t>
       </w:r>
       <w:r>
         <w:rPr>
           <w:spacing w:val="-6"/>
-        </w:rPr>
-        <w:t xml:space="preserve"> </w:t>
-      </w:r>
-      <w:r>
+          <w:lang w:val="en-GB"/>
+        </w:rPr>
+        <w:t xml:space="preserve"> </w:t>
+      </w:r>
+      <w:r>
+        <w:rPr>
+          <w:lang w:val="en-GB"/>
+        </w:rPr>
         <w:t>and</w:t>
       </w:r>
       <w:r>
         <w:rPr>
           <w:spacing w:val="-5"/>
-        </w:rPr>
-        <w:t xml:space="preserve"> </w:t>
-      </w:r>
-      <w:r>
+          <w:lang w:val="en-GB"/>
+        </w:rPr>
+        <w:t xml:space="preserve"> </w:t>
+      </w:r>
+      <w:r>
+        <w:rPr>
+          <w:lang w:val="en-GB"/>
+        </w:rPr>
         <w:t>describe</w:t>
       </w:r>
       <w:r>
         <w:rPr>
           <w:spacing w:val="-5"/>
-        </w:rPr>
-        <w:t xml:space="preserve"> </w:t>
-      </w:r>
-      <w:r>
+          <w:lang w:val="en-GB"/>
+        </w:rPr>
+        <w:t xml:space="preserve"> </w:t>
+      </w:r>
+      <w:r>
+        <w:rPr>
+          <w:lang w:val="en-GB"/>
+        </w:rPr>
         <w:t>them)</w:t>
       </w:r>
     </w:p>
@@ -818,12 +1692,16 @@
         <w:pStyle w:val="BodyText"/>
         <w:spacing w:before="175"/>
         <w:ind w:left="100"/>
-      </w:pPr>
-      <w:r>
-        <w:rPr>
-          <w:rFonts w:ascii="Segoe UI" w:hAnsi="Segoe UI" w:cs="Segoe UI"/>
-          <w:color w:val="374151"/>
-          <w:shd w:val="clear" w:color="auto" w:fill="F7F7F8"/>
+        <w:rPr>
+          <w:lang w:val="en-GB"/>
+        </w:rPr>
+      </w:pPr>
+      <w:r>
+        <w:rPr>
+          <w:rFonts w:ascii="Segoe UI" w:hAnsi="Segoe UI" w:cs="Segoe UI"/>
+          <w:color w:val="374151"/>
+          <w:shd w:val="clear" w:color="auto" w:fill="F7F7F8"/>
+          <w:lang w:val="en-GB"/>
         </w:rPr>
         <w:t>Present your findings in a clear and concise manner. This may involve using charts, tables, or graphs to help illustrate your results. Be sure to interpret your results and explain what they mean in the context of your research question.</w:t>
       </w:r>
@@ -833,6 +1711,7 @@
         <w:pStyle w:val="BodyText"/>
         <w:rPr>
           <w:sz w:val="24"/>
+          <w:lang w:val="en-GB"/>
         </w:rPr>
       </w:pPr>
     </w:p>
@@ -842,14 +1721,21 @@
         <w:spacing w:before="10"/>
         <w:rPr>
           <w:sz w:val="35"/>
+          <w:lang w:val="en-GB"/>
         </w:rPr>
       </w:pPr>
     </w:p>
     <w:p>
       <w:pPr>
         <w:pStyle w:val="Heading1"/>
-      </w:pPr>
-      <w:r>
+        <w:rPr>
+          <w:lang w:val="en-GB"/>
+        </w:rPr>
+      </w:pPr>
+      <w:r>
+        <w:rPr>
+          <w:lang w:val="en-GB"/>
+        </w:rPr>
         <w:t>Insights</w:t>
       </w:r>
     </w:p>
@@ -858,80 +1744,118 @@
         <w:pStyle w:val="BodyText"/>
         <w:spacing w:before="175"/>
         <w:ind w:left="100"/>
-      </w:pPr>
-      <w:r>
+        <w:rPr>
+          <w:lang w:val="en-GB"/>
+        </w:rPr>
+      </w:pPr>
+      <w:r>
+        <w:rPr>
+          <w:lang w:val="en-GB"/>
+        </w:rPr>
         <w:t>(Point</w:t>
       </w:r>
       <w:r>
         <w:rPr>
           <w:spacing w:val="-5"/>
-        </w:rPr>
-        <w:t xml:space="preserve"> </w:t>
-      </w:r>
-      <w:r>
+          <w:lang w:val="en-GB"/>
+        </w:rPr>
+        <w:t xml:space="preserve"> </w:t>
+      </w:r>
+      <w:r>
+        <w:rPr>
+          <w:lang w:val="en-GB"/>
+        </w:rPr>
         <w:t>out</w:t>
       </w:r>
       <w:r>
         <w:rPr>
           <w:spacing w:val="-4"/>
-        </w:rPr>
-        <w:t xml:space="preserve"> </w:t>
-      </w:r>
-      <w:r>
+          <w:lang w:val="en-GB"/>
+        </w:rPr>
+        <w:t xml:space="preserve"> </w:t>
+      </w:r>
+      <w:r>
+        <w:rPr>
+          <w:lang w:val="en-GB"/>
+        </w:rPr>
         <w:t>at</w:t>
       </w:r>
       <w:r>
         <w:rPr>
           <w:spacing w:val="-5"/>
-        </w:rPr>
-        <w:t xml:space="preserve"> </w:t>
-      </w:r>
-      <w:r>
+          <w:lang w:val="en-GB"/>
+        </w:rPr>
+        <w:t xml:space="preserve"> </w:t>
+      </w:r>
+      <w:r>
+        <w:rPr>
+          <w:lang w:val="en-GB"/>
+        </w:rPr>
         <w:t>least</w:t>
       </w:r>
       <w:r>
         <w:rPr>
           <w:spacing w:val="-4"/>
-        </w:rPr>
-        <w:t xml:space="preserve"> </w:t>
-      </w:r>
-      <w:r>
+          <w:lang w:val="en-GB"/>
+        </w:rPr>
+        <w:t xml:space="preserve"> </w:t>
+      </w:r>
+      <w:r>
+        <w:rPr>
+          <w:lang w:val="en-GB"/>
+        </w:rPr>
         <w:t>5</w:t>
       </w:r>
       <w:r>
         <w:rPr>
           <w:spacing w:val="-4"/>
-        </w:rPr>
-        <w:t xml:space="preserve"> </w:t>
-      </w:r>
-      <w:r>
+          <w:lang w:val="en-GB"/>
+        </w:rPr>
+        <w:t xml:space="preserve"> </w:t>
+      </w:r>
+      <w:r>
+        <w:rPr>
+          <w:lang w:val="en-GB"/>
+        </w:rPr>
         <w:t>insights</w:t>
       </w:r>
       <w:r>
         <w:rPr>
           <w:spacing w:val="-5"/>
-        </w:rPr>
-        <w:t xml:space="preserve"> </w:t>
-      </w:r>
-      <w:r>
+          <w:lang w:val="en-GB"/>
+        </w:rPr>
+        <w:t xml:space="preserve"> </w:t>
+      </w:r>
+      <w:r>
+        <w:rPr>
+          <w:lang w:val="en-GB"/>
+        </w:rPr>
         <w:t>in</w:t>
       </w:r>
       <w:r>
         <w:rPr>
           <w:spacing w:val="-4"/>
-        </w:rPr>
-        <w:t xml:space="preserve"> </w:t>
-      </w:r>
-      <w:r>
+          <w:lang w:val="en-GB"/>
+        </w:rPr>
+        <w:t xml:space="preserve"> </w:t>
+      </w:r>
+      <w:r>
+        <w:rPr>
+          <w:lang w:val="en-GB"/>
+        </w:rPr>
         <w:t>bullet</w:t>
       </w:r>
       <w:r>
         <w:rPr>
           <w:spacing w:val="-4"/>
-        </w:rPr>
-        <w:t xml:space="preserve"> </w:t>
-      </w:r>
-      <w:r>
+          <w:lang w:val="en-GB"/>
+        </w:rPr>
+        <w:t xml:space="preserve"> </w:t>
+      </w:r>
+      <w:r>
+        <w:rPr>
+          <w:lang w:val="en-GB"/>
+        </w:rPr>
         <w:t>points)</w:t>
       </w:r>
     </w:p>
@@ -940,6 +1864,7 @@
         <w:pStyle w:val="BodyText"/>
         <w:rPr>
           <w:sz w:val="24"/>
+          <w:lang w:val="en-GB"/>
         </w:rPr>
       </w:pPr>
     </w:p>
@@ -949,68 +1874,180 @@
         <w:spacing w:before="11"/>
         <w:rPr>
           <w:sz w:val="35"/>
-        </w:rPr>
-      </w:pPr>
-    </w:p>
-    <w:p>
-      <w:pPr>
-        <w:pStyle w:val="Heading1"/>
-      </w:pPr>
-      <w:r>
-        <w:t>References</w:t>
-      </w:r>
-    </w:p>
+          <w:lang w:val="en-GB"/>
+        </w:rPr>
+      </w:pPr>
+    </w:p>
+    <w:sdt>
+      <w:sdtPr>
+        <w:id w:val="74795003"/>
+        <w:docPartObj>
+          <w:docPartGallery w:val="Bibliographies"/>
+          <w:docPartUnique/>
+        </w:docPartObj>
+      </w:sdtPr>
+      <w:sdtEndPr>
+        <w:rPr>
+          <w:sz w:val="22"/>
+          <w:szCs w:val="22"/>
+        </w:rPr>
+      </w:sdtEndPr>
+      <w:sdtContent>
+        <w:p>
+          <w:pPr>
+            <w:pStyle w:val="Heading1"/>
+          </w:pPr>
+          <w:r>
+            <w:t>References</w:t>
+          </w:r>
+        </w:p>
+        <w:sdt>
+          <w:sdtPr>
+            <w:id w:val="-573587230"/>
+            <w:bibliography/>
+          </w:sdtPr>
+          <w:sdtContent>
+            <w:p>
+              <w:pPr>
+                <w:pStyle w:val="Bibliography"/>
+                <w:rPr>
+                  <w:noProof/>
+                  <w:sz w:val="24"/>
+                  <w:szCs w:val="24"/>
+                </w:rPr>
+              </w:pPr>
+              <w:r>
+                <w:fldChar w:fldCharType="begin"/>
+              </w:r>
+              <w:r>
+                <w:instrText xml:space="preserve"> BIBLIOGRAPHY </w:instrText>
+              </w:r>
+              <w:r>
+                <w:fldChar w:fldCharType="separate"/>
+              </w:r>
+              <w:r>
+                <w:rPr>
+                  <w:noProof/>
+                </w:rPr>
+                <w:t xml:space="preserve">HM Land Registry, 2023. </w:t>
+              </w:r>
+              <w:r>
+                <w:rPr>
+                  <w:i/>
+                  <w:iCs/>
+                  <w:noProof/>
+                </w:rPr>
+                <w:t xml:space="preserve">How to access HM Land Registry Price Paid Data. </w:t>
+              </w:r>
+              <w:r>
+                <w:rPr>
+                  <w:noProof/>
+                </w:rPr>
+                <w:t xml:space="preserve">[Online] </w:t>
+              </w:r>
+              <w:r>
+                <w:rPr>
+                  <w:noProof/>
+                </w:rPr>
+                <w:br/>
+                <w:t xml:space="preserve">Available at: </w:t>
+              </w:r>
+              <w:r>
+                <w:rPr>
+                  <w:noProof/>
+                  <w:u w:val="single"/>
+                </w:rPr>
+                <w:t>https://www.gov.uk/guidance/about-the-price-paid-data#explanations-of-column-headers-in-the-ppd</w:t>
+              </w:r>
+              <w:r>
+                <w:rPr>
+                  <w:noProof/>
+                </w:rPr>
+                <w:br/>
+              </w:r>
+              <w:r>
+                <w:rPr>
+                  <w:noProof/>
+                </w:rPr>
+                <w:lastRenderedPageBreak/>
+                <w:t>[Accessed 23 February 2023].</w:t>
+              </w:r>
+            </w:p>
+            <w:p>
+              <w:pPr>
+                <w:pStyle w:val="Bibliography"/>
+                <w:rPr>
+                  <w:noProof/>
+                  <w:lang w:val="en-GB"/>
+                </w:rPr>
+              </w:pPr>
+              <w:r>
+                <w:rPr>
+                  <w:noProof/>
+                </w:rPr>
+                <w:t xml:space="preserve">landregistry.data.gov.uk, n.d. </w:t>
+              </w:r>
+              <w:r>
+                <w:rPr>
+                  <w:i/>
+                  <w:iCs/>
+                  <w:noProof/>
+                </w:rPr>
+                <w:t xml:space="preserve">HM Land Registry Open Data. </w:t>
+              </w:r>
+              <w:r>
+                <w:rPr>
+                  <w:noProof/>
+                </w:rPr>
+                <w:t xml:space="preserve">[Online] </w:t>
+              </w:r>
+              <w:r>
+                <w:rPr>
+                  <w:noProof/>
+                </w:rPr>
+                <w:br/>
+                <w:t xml:space="preserve">Available at: </w:t>
+              </w:r>
+              <w:r>
+                <w:rPr>
+                  <w:noProof/>
+                  <w:u w:val="single"/>
+                </w:rPr>
+                <w:t>https://landregistry.data.gov.uk/</w:t>
+              </w:r>
+            </w:p>
+            <w:p>
+              <w:r>
+                <w:rPr>
+                  <w:b/>
+                  <w:bCs/>
+                  <w:noProof/>
+                </w:rPr>
+                <w:fldChar w:fldCharType="end"/>
+              </w:r>
+            </w:p>
+          </w:sdtContent>
+        </w:sdt>
+      </w:sdtContent>
+    </w:sdt>
     <w:p>
       <w:pPr>
         <w:pStyle w:val="BodyText"/>
         <w:spacing w:before="175"/>
         <w:ind w:left="100"/>
-      </w:pPr>
-      <w:r>
-        <w:t>(Include</w:t>
-      </w:r>
-      <w:r>
-        <w:rPr>
-          <w:spacing w:val="-7"/>
-        </w:rPr>
-        <w:t xml:space="preserve"> </w:t>
-      </w:r>
-      <w:r>
-        <w:t>any</w:t>
-      </w:r>
-      <w:r>
-        <w:rPr>
-          <w:spacing w:val="-6"/>
-        </w:rPr>
-        <w:t xml:space="preserve"> </w:t>
-      </w:r>
-      <w:r>
-        <w:t>references</w:t>
-      </w:r>
-      <w:r>
-        <w:rPr>
-          <w:spacing w:val="-6"/>
-        </w:rPr>
-        <w:t xml:space="preserve"> </w:t>
-      </w:r>
-      <w:r>
-        <w:t>if</w:t>
-      </w:r>
-      <w:r>
-        <w:rPr>
-          <w:spacing w:val="-6"/>
-        </w:rPr>
-        <w:t xml:space="preserve"> </w:t>
-      </w:r>
-      <w:r>
-        <w:t>required)</w:t>
-      </w:r>
+        <w:rPr>
+          <w:lang w:val="en-GB"/>
+        </w:rPr>
+      </w:pPr>
     </w:p>
     <w:p>
       <w:pPr>
         <w:pStyle w:val="BodyText"/>
         <w:spacing w:before="175"/>
         <w:ind w:left="100"/>
+        <w:rPr>
+          <w:lang w:val="en-GB"/>
+        </w:rPr>
       </w:pPr>
     </w:p>
     <w:p>
@@ -1018,13 +2055,9 @@
         <w:pStyle w:val="BodyText"/>
         <w:spacing w:before="175"/>
         <w:ind w:left="100"/>
-      </w:pPr>
-    </w:p>
-    <w:p>
-      <w:pPr>
-        <w:pStyle w:val="BodyText"/>
-        <w:spacing w:before="175"/>
-        <w:ind w:left="100"/>
+        <w:rPr>
+          <w:lang w:val="en-GB"/>
+        </w:rPr>
       </w:pPr>
     </w:p>
     <w:sectPr>
@@ -1153,6 +2186,155 @@
     </w:lvl>
   </w:abstractNum>
   <w:abstractNum w:abstractNumId="1" w15:restartNumberingAfterBreak="0">
+    <w:nsid w:val="626A4722"/>
+    <w:multiLevelType w:val="multilevel"/>
+    <w:tmpl w:val="3B86E45A"/>
+    <w:lvl w:ilvl="0">
+      <w:start w:val="1"/>
+      <w:numFmt w:val="bullet"/>
+      <w:lvlText w:val=""/>
+      <w:lvlJc w:val="left"/>
+      <w:pPr>
+        <w:tabs>
+          <w:tab w:val="num" w:pos="720"/>
+        </w:tabs>
+        <w:ind w:left="720" w:hanging="360"/>
+      </w:pPr>
+      <w:rPr>
+        <w:rFonts w:ascii="Symbol" w:hAnsi="Symbol" w:hint="default"/>
+        <w:sz w:val="20"/>
+      </w:rPr>
+    </w:lvl>
+    <w:lvl w:ilvl="1" w:tentative="1">
+      <w:start w:val="1"/>
+      <w:numFmt w:val="bullet"/>
+      <w:lvlText w:val=""/>
+      <w:lvlJc w:val="left"/>
+      <w:pPr>
+        <w:tabs>
+          <w:tab w:val="num" w:pos="1440"/>
+        </w:tabs>
+        <w:ind w:left="1440" w:hanging="360"/>
+      </w:pPr>
+      <w:rPr>
+        <w:rFonts w:ascii="Symbol" w:hAnsi="Symbol" w:hint="default"/>
+        <w:sz w:val="20"/>
+      </w:rPr>
+    </w:lvl>
+    <w:lvl w:ilvl="2" w:tentative="1">
+      <w:start w:val="1"/>
+      <w:numFmt w:val="bullet"/>
+      <w:lvlText w:val=""/>
+      <w:lvlJc w:val="left"/>
+      <w:pPr>
+        <w:tabs>
+          <w:tab w:val="num" w:pos="2160"/>
+        </w:tabs>
+        <w:ind w:left="2160" w:hanging="360"/>
+      </w:pPr>
+      <w:rPr>
+        <w:rFonts w:ascii="Symbol" w:hAnsi="Symbol" w:hint="default"/>
+        <w:sz w:val="20"/>
+      </w:rPr>
+    </w:lvl>
+    <w:lvl w:ilvl="3" w:tentative="1">
+      <w:start w:val="1"/>
+      <w:numFmt w:val="bullet"/>
+      <w:lvlText w:val=""/>
+      <w:lvlJc w:val="left"/>
+      <w:pPr>
+        <w:tabs>
+          <w:tab w:val="num" w:pos="2880"/>
+        </w:tabs>
+        <w:ind w:left="2880" w:hanging="360"/>
+      </w:pPr>
+      <w:rPr>
+        <w:rFonts w:ascii="Symbol" w:hAnsi="Symbol" w:hint="default"/>
+        <w:sz w:val="20"/>
+      </w:rPr>
+    </w:lvl>
+    <w:lvl w:ilvl="4" w:tentative="1">
+      <w:start w:val="1"/>
+      <w:numFmt w:val="bullet"/>
+      <w:lvlText w:val=""/>
+      <w:lvlJc w:val="left"/>
+      <w:pPr>
+        <w:tabs>
+          <w:tab w:val="num" w:pos="3600"/>
+        </w:tabs>
+        <w:ind w:left="3600" w:hanging="360"/>
+      </w:pPr>
+      <w:rPr>
+        <w:rFonts w:ascii="Symbol" w:hAnsi="Symbol" w:hint="default"/>
+        <w:sz w:val="20"/>
+      </w:rPr>
+    </w:lvl>
+    <w:lvl w:ilvl="5" w:tentative="1">
+      <w:start w:val="1"/>
+      <w:numFmt w:val="bullet"/>
+      <w:lvlText w:val=""/>
+      <w:lvlJc w:val="left"/>
+      <w:pPr>
+        <w:tabs>
+          <w:tab w:val="num" w:pos="4320"/>
+        </w:tabs>
+        <w:ind w:left="4320" w:hanging="360"/>
+      </w:pPr>
+      <w:rPr>
+        <w:rFonts w:ascii="Symbol" w:hAnsi="Symbol" w:hint="default"/>
+        <w:sz w:val="20"/>
+      </w:rPr>
+    </w:lvl>
+    <w:lvl w:ilvl="6" w:tentative="1">
+      <w:start w:val="1"/>
+      <w:numFmt w:val="bullet"/>
+      <w:lvlText w:val=""/>
+      <w:lvlJc w:val="left"/>
+      <w:pPr>
+        <w:tabs>
+          <w:tab w:val="num" w:pos="5040"/>
+        </w:tabs>
+        <w:ind w:left="5040" w:hanging="360"/>
+      </w:pPr>
+      <w:rPr>
+        <w:rFonts w:ascii="Symbol" w:hAnsi="Symbol" w:hint="default"/>
+        <w:sz w:val="20"/>
+      </w:rPr>
+    </w:lvl>
+    <w:lvl w:ilvl="7" w:tentative="1">
+      <w:start w:val="1"/>
+      <w:numFmt w:val="bullet"/>
+      <w:lvlText w:val=""/>
+      <w:lvlJc w:val="left"/>
+      <w:pPr>
+        <w:tabs>
+          <w:tab w:val="num" w:pos="5760"/>
+        </w:tabs>
+        <w:ind w:left="5760" w:hanging="360"/>
+      </w:pPr>
+      <w:rPr>
+        <w:rFonts w:ascii="Symbol" w:hAnsi="Symbol" w:hint="default"/>
+        <w:sz w:val="20"/>
+      </w:rPr>
+    </w:lvl>
+    <w:lvl w:ilvl="8" w:tentative="1">
+      <w:start w:val="1"/>
+      <w:numFmt w:val="bullet"/>
+      <w:lvlText w:val=""/>
+      <w:lvlJc w:val="left"/>
+      <w:pPr>
+        <w:tabs>
+          <w:tab w:val="num" w:pos="6480"/>
+        </w:tabs>
+        <w:ind w:left="6480" w:hanging="360"/>
+      </w:pPr>
+      <w:rPr>
+        <w:rFonts w:ascii="Symbol" w:hAnsi="Symbol" w:hint="default"/>
+        <w:sz w:val="20"/>
+      </w:rPr>
+    </w:lvl>
+  </w:abstractNum>
+  <w:abstractNum w:abstractNumId="2" w15:restartNumberingAfterBreak="0">
     <w:nsid w:val="681A07B7"/>
     <w:multiLevelType w:val="multilevel"/>
     <w:tmpl w:val="2B2237B8"/>
@@ -1269,6 +2451,9 @@
     <w:abstractNumId w:val="0"/>
   </w:num>
   <w:num w:numId="2" w16cid:durableId="826432606">
+    <w:abstractNumId w:val="2"/>
+  </w:num>
+  <w:num w:numId="3" w16cid:durableId="197935883">
     <w:abstractNumId w:val="1"/>
   </w:num>
 </w:numbering>
@@ -1681,6 +2866,7 @@
   <w:style w:type="paragraph" w:styleId="Heading1">
     <w:name w:val="heading 1"/>
     <w:basedOn w:val="Normal"/>
+    <w:link w:val="Heading1Char"/>
     <w:uiPriority w:val="9"/>
     <w:qFormat/>
     <w:pPr>
@@ -1695,6 +2881,7 @@
   <w:style w:type="character" w:default="1" w:styleId="DefaultParagraphFont">
     <w:name w:val="Default Paragraph Font"/>
     <w:uiPriority w:val="1"/>
+    <w:semiHidden/>
     <w:unhideWhenUsed/>
   </w:style>
   <w:style w:type="table" w:default="1" w:styleId="TableNormal">
@@ -1749,6 +2936,58 @@
     <w:basedOn w:val="Normal"/>
     <w:uiPriority w:val="1"/>
     <w:qFormat/>
+  </w:style>
+  <w:style w:type="paragraph" w:styleId="NormalWeb">
+    <w:name w:val="Normal (Web)"/>
+    <w:basedOn w:val="Normal"/>
+    <w:uiPriority w:val="99"/>
+    <w:semiHidden/>
+    <w:unhideWhenUsed/>
+    <w:rsid w:val="00860239"/>
+    <w:pPr>
+      <w:widowControl/>
+      <w:autoSpaceDE/>
+      <w:autoSpaceDN/>
+      <w:spacing w:before="100" w:beforeAutospacing="1" w:after="100" w:afterAutospacing="1"/>
+    </w:pPr>
+    <w:rPr>
+      <w:rFonts w:ascii="Times New Roman" w:eastAsia="Times New Roman" w:hAnsi="Times New Roman" w:cs="Times New Roman"/>
+      <w:sz w:val="24"/>
+      <w:szCs w:val="24"/>
+      <w:lang w:val="en-GB" w:eastAsia="en-GB"/>
+    </w:rPr>
+  </w:style>
+  <w:style w:type="character" w:styleId="Hyperlink">
+    <w:name w:val="Hyperlink"/>
+    <w:basedOn w:val="DefaultParagraphFont"/>
+    <w:uiPriority w:val="99"/>
+    <w:semiHidden/>
+    <w:unhideWhenUsed/>
+    <w:rsid w:val="00860239"/>
+    <w:rPr>
+      <w:color w:val="0000FF"/>
+      <w:u w:val="single"/>
+    </w:rPr>
+  </w:style>
+  <w:style w:type="character" w:customStyle="1" w:styleId="Heading1Char">
+    <w:name w:val="Heading 1 Char"/>
+    <w:basedOn w:val="DefaultParagraphFont"/>
+    <w:link w:val="Heading1"/>
+    <w:uiPriority w:val="9"/>
+    <w:rsid w:val="00CB307C"/>
+    <w:rPr>
+      <w:rFonts w:ascii="Arial" w:eastAsia="Arial" w:hAnsi="Arial" w:cs="Arial"/>
+      <w:sz w:val="32"/>
+      <w:szCs w:val="32"/>
+    </w:rPr>
+  </w:style>
+  <w:style w:type="paragraph" w:styleId="Bibliography">
+    <w:name w:val="Bibliography"/>
+    <w:basedOn w:val="Normal"/>
+    <w:next w:val="Normal"/>
+    <w:uiPriority w:val="37"/>
+    <w:unhideWhenUsed/>
+    <w:rsid w:val="00CB307C"/>
   </w:style>
 </w:styles>
 </file>
@@ -2037,11 +3276,61 @@
 </file>
 
 <file path=customXml/item1.xml><?xml version="1.0" encoding="utf-8"?>
-<b:Sources xmlns:b="http://schemas.openxmlformats.org/officeDocument/2006/bibliography" xmlns="http://schemas.openxmlformats.org/officeDocument/2006/bibliography" SelectedStyle="\HarvardAnglia2008OfficeOnline.xsl" StyleName="Harvard - Anglia" Version="2008"/>
+<b:Sources xmlns:b="http://schemas.openxmlformats.org/officeDocument/2006/bibliography" xmlns="http://schemas.openxmlformats.org/officeDocument/2006/bibliography" SelectedStyle="\HarvardAnglia2008OfficeOnline.xsl" StyleName="Harvard - Anglia" Version="2008">
+  <b:Source>
+    <b:Tag>How23</b:Tag>
+    <b:SourceType>InternetSite</b:SourceType>
+    <b:Guid>{923C7737-1278-4189-976C-2505F8F666FB}</b:Guid>
+    <b:Title>How to access HM Land Registry Price Paid Data</b:Title>
+    <b:Year>2023</b:Year>
+    <b:YearAccessed>2023</b:YearAccessed>
+    <b:MonthAccessed>February</b:MonthAccessed>
+    <b:DayAccessed>23</b:DayAccessed>
+    <b:URL>https://www.gov.uk/guidance/about-the-price-paid-data#explanations-of-column-headers-in-the-ppd</b:URL>
+    <b:Author>
+      <b:Author>
+        <b:Corporate>HM Land Registry</b:Corporate>
+      </b:Author>
+    </b:Author>
+    <b:RefOrder>1</b:RefOrder>
+  </b:Source>
+  <b:Source>
+    <b:Tag>lan</b:Tag>
+    <b:SourceType>InternetSite</b:SourceType>
+    <b:Guid>{FDD7BC09-1BFC-4B0D-B2BE-93361C6771C1}</b:Guid>
+    <b:LCID>en-GB</b:LCID>
+    <b:Author>
+      <b:Author>
+        <b:Corporate>landregistry.data.gov.uk</b:Corporate>
+      </b:Author>
+    </b:Author>
+    <b:Title>HM Land Registry Open Data</b:Title>
+    <b:URL>https://landregistry.data.gov.uk/</b:URL>
+    <b:RefOrder>2</b:RefOrder>
+  </b:Source>
+  <b:Source>
+    <b:Tag>HML23</b:Tag>
+    <b:SourceType>InternetSite</b:SourceType>
+    <b:Guid>{9F3F1927-79E7-4F0B-8F94-21A584EFBD8E}</b:Guid>
+    <b:LCID>en-GB</b:LCID>
+    <b:Author>
+      <b:Author>
+        <b:Corporate>HM Land Registry</b:Corporate>
+      </b:Author>
+    </b:Author>
+    <b:Title>How to access HM Land Registry Data</b:Title>
+    <b:Year>2023</b:Year>
+    <b:YearAccessed>2023</b:YearAccessed>
+    <b:MonthAccessed>02</b:MonthAccessed>
+    <b:DayAccessed>24</b:DayAccessed>
+    <b:URL>https://www.gov.uk/guidance/about-the-price-paid-data#:~:text=The%20amount%20of%20time%20between,2%20weeks%20and%202%20months.</b:URL>
+    <b:RefOrder>3</b:RefOrder>
+  </b:Source>
+</b:Sources>
 </file>
 
 <file path=customXml/itemProps1.xml><?xml version="1.0" encoding="utf-8"?>
-<ds:datastoreItem xmlns:ds="http://schemas.openxmlformats.org/officeDocument/2006/customXml" ds:itemID="{02AAE0D9-3F06-479E-B1D9-97D248520365}">
+<ds:datastoreItem xmlns:ds="http://schemas.openxmlformats.org/officeDocument/2006/customXml" ds:itemID="{3327CF35-9E6F-476D-9576-56F242FBC851}">
   <ds:schemaRefs>
     <ds:schemaRef ds:uri="http://schemas.openxmlformats.org/officeDocument/2006/bibliography"/>
   </ds:schemaRefs>

</xml_diff>